<commit_message>
cambios desde casa 18/11/2019
</commit_message>
<xml_diff>
--- a/Formato-de-graduacion-1/Formato-de-graduacion-1/CONSTANCIA DE EGRESADO.docx
+++ b/Formato-de-graduacion-1/Formato-de-graduacion-1/CONSTANCIA DE EGRESADO.docx
@@ -1,6 +1,6 @@
 
 <file path=word/document.xml><?xml version="1.0" encoding="utf-8"?>
-<w:document xmlns:wpc="http://schemas.microsoft.com/office/word/2010/wordprocessingCanvas" xmlns:cx="http://schemas.microsoft.com/office/drawing/2014/chartex" xmlns:cx1="http://schemas.microsoft.com/office/drawing/2015/9/8/chartex" xmlns:mc="http://schemas.openxmlformats.org/markup-compatibility/2006" xmlns:o="urn:schemas-microsoft-com:office:office" xmlns:r="http://schemas.openxmlformats.org/officeDocument/2006/relationships" xmlns:m="http://schemas.openxmlformats.org/officeDocument/2006/math" xmlns:v="urn:schemas-microsoft-com:vml" xmlns:wp14="http://schemas.microsoft.com/office/word/2010/wordprocessingDrawing" xmlns:wp="http://schemas.openxmlformats.org/drawingml/2006/wordprocessingDrawing" xmlns:w10="urn:schemas-microsoft-com:office:word" xmlns:w="http://schemas.openxmlformats.org/wordprocessingml/2006/main" xmlns:w14="http://schemas.microsoft.com/office/word/2010/wordml" xmlns:w15="http://schemas.microsoft.com/office/word/2012/wordml" xmlns:w16se="http://schemas.microsoft.com/office/word/2015/wordml/symex" xmlns:wpg="http://schemas.microsoft.com/office/word/2010/wordprocessingGroup" xmlns:wpi="http://schemas.microsoft.com/office/word/2010/wordprocessingInk" xmlns:wne="http://schemas.microsoft.com/office/word/2006/wordml" xmlns:wps="http://schemas.microsoft.com/office/word/2010/wordprocessingShape" mc:Ignorable="w14 w15 w16se wp14">
+<w:document xmlns:wpc="http://schemas.microsoft.com/office/word/2010/wordprocessingCanvas" xmlns:cx="http://schemas.microsoft.com/office/drawing/2014/chartex" xmlns:cx1="http://schemas.microsoft.com/office/drawing/2015/9/8/chartex" xmlns:cx2="http://schemas.microsoft.com/office/drawing/2015/10/21/chartex" xmlns:cx3="http://schemas.microsoft.com/office/drawing/2016/5/9/chartex" xmlns:cx4="http://schemas.microsoft.com/office/drawing/2016/5/10/chartex" xmlns:cx5="http://schemas.microsoft.com/office/drawing/2016/5/11/chartex" xmlns:cx6="http://schemas.microsoft.com/office/drawing/2016/5/12/chartex" xmlns:cx7="http://schemas.microsoft.com/office/drawing/2016/5/13/chartex" xmlns:cx8="http://schemas.microsoft.com/office/drawing/2016/5/14/chartex" xmlns:mc="http://schemas.openxmlformats.org/markup-compatibility/2006" xmlns:aink="http://schemas.microsoft.com/office/drawing/2016/ink" xmlns:am3d="http://schemas.microsoft.com/office/drawing/2017/model3d" xmlns:o="urn:schemas-microsoft-com:office:office" xmlns:r="http://schemas.openxmlformats.org/officeDocument/2006/relationships" xmlns:m="http://schemas.openxmlformats.org/officeDocument/2006/math" xmlns:v="urn:schemas-microsoft-com:vml" xmlns:wp14="http://schemas.microsoft.com/office/word/2010/wordprocessingDrawing" xmlns:wp="http://schemas.openxmlformats.org/drawingml/2006/wordprocessingDrawing" xmlns:w10="urn:schemas-microsoft-com:office:word" xmlns:w="http://schemas.openxmlformats.org/wordprocessingml/2006/main" xmlns:w14="http://schemas.microsoft.com/office/word/2010/wordml" xmlns:w15="http://schemas.microsoft.com/office/word/2012/wordml" xmlns:w16cid="http://schemas.microsoft.com/office/word/2016/wordml/cid" xmlns:w16se="http://schemas.microsoft.com/office/word/2015/wordml/symex" xmlns:wpg="http://schemas.microsoft.com/office/word/2010/wordprocessingGroup" xmlns:wpi="http://schemas.microsoft.com/office/word/2010/wordprocessingInk" xmlns:wne="http://schemas.microsoft.com/office/word/2006/wordml" xmlns:wps="http://schemas.microsoft.com/office/word/2010/wordprocessingShape" mc:Ignorable="w14 w15 w16se w16cid wp14">
   <w:body>
     <w:p>
       <w:pPr>
@@ -28,7 +28,7 @@
         <mc:AlternateContent>
           <mc:Choice Requires="wps">
             <w:drawing>
-              <wp:anchor distT="0" distB="0" distL="114300" distR="114300" simplePos="0" relativeHeight="251659264" behindDoc="0" locked="0" layoutInCell="1" allowOverlap="1">
+              <wp:anchor distT="0" distB="0" distL="114300" distR="114300" simplePos="0" relativeHeight="251659264" behindDoc="0" locked="0" layoutInCell="1" allowOverlap="1" wp14:anchorId="1FE098AD" wp14:editId="064DD555">
                 <wp:simplePos x="0" y="0"/>
                 <wp:positionH relativeFrom="column">
                   <wp:posOffset>4789170</wp:posOffset>
@@ -731,10 +731,9 @@
           <w:bCs/>
           <w:sz w:val="28"/>
           <w:szCs w:val="28"/>
-          <w:highlight w:val="yellow"/>
-          <w:lang w:val="es-HN"/>
-        </w:rPr>
-        <w:t>09</w:t>
+          <w:lang w:val="es-HN"/>
+        </w:rPr>
+        <w:t>21</w:t>
       </w:r>
       <w:r>
         <w:rPr>
@@ -752,10 +751,9 @@
           <w:bCs/>
           <w:sz w:val="28"/>
           <w:szCs w:val="28"/>
-          <w:highlight w:val="yellow"/>
-          <w:lang w:val="es-HN"/>
-        </w:rPr>
-        <w:t>junio</w:t>
+          <w:lang w:val="es-HN"/>
+        </w:rPr>
+        <w:t>noviembre</w:t>
       </w:r>
       <w:r>
         <w:rPr>
@@ -783,142 +781,9 @@
           <w:bCs/>
           <w:sz w:val="28"/>
           <w:szCs w:val="28"/>
-          <w:highlight w:val="yellow"/>
-          <w:lang w:val="es-HN"/>
-        </w:rPr>
-        <w:t>2017</w:t>
-      </w:r>
-      <w:r>
-        <w:rPr>
-          <w:rFonts w:ascii="Arial Narrow" w:eastAsia="Arial Unicode MS" w:hAnsi="Arial Narrow" w:cs="Tunga"/>
-          <w:bCs/>
-          <w:sz w:val="28"/>
-          <w:szCs w:val="28"/>
-          <w:lang w:val="es-HN"/>
-        </w:rPr>
-        <w:t xml:space="preserve"> </w:t>
-      </w:r>
-      <w:r>
-        <w:rPr>
-          <w:rFonts w:ascii="Arial Narrow" w:eastAsia="Arial Unicode MS" w:hAnsi="Arial Narrow" w:cs="Tunga"/>
-          <w:bCs/>
-          <w:sz w:val="28"/>
-          <w:szCs w:val="28"/>
-          <w:highlight w:val="yellow"/>
-          <w:lang w:val="es-HN"/>
-        </w:rPr>
-        <w:t xml:space="preserve">(debe ser </w:t>
-      </w:r>
-      <w:r>
-        <w:rPr>
-          <w:rFonts w:ascii="Arial Narrow" w:eastAsia="Arial Unicode MS" w:hAnsi="Arial Narrow" w:cs="Tunga"/>
-          <w:bCs/>
-          <w:sz w:val="28"/>
-          <w:szCs w:val="28"/>
-          <w:highlight w:val="yellow"/>
-          <w:lang w:val="es-HN"/>
-        </w:rPr>
-        <w:t xml:space="preserve">posterior a la fecha de </w:t>
-      </w:r>
-      <w:r>
-        <w:rPr>
-          <w:rFonts w:ascii="Arial Narrow" w:eastAsia="Arial Unicode MS" w:hAnsi="Arial Narrow" w:cs="Tunga"/>
-          <w:bCs/>
-          <w:sz w:val="28"/>
-          <w:szCs w:val="28"/>
-          <w:highlight w:val="yellow"/>
-          <w:lang w:val="es-HN"/>
-        </w:rPr>
-        <w:t>emisión del certificado de estudios</w:t>
-      </w:r>
-      <w:r>
-        <w:rPr>
-          <w:rFonts w:ascii="Arial Narrow" w:eastAsia="Arial Unicode MS" w:hAnsi="Arial Narrow" w:cs="Tunga"/>
-          <w:bCs/>
-          <w:sz w:val="28"/>
-          <w:szCs w:val="28"/>
-          <w:highlight w:val="yellow"/>
-          <w:lang w:val="es-HN"/>
-        </w:rPr>
-        <w:t xml:space="preserve">, </w:t>
-      </w:r>
-      <w:r>
-        <w:rPr>
-          <w:rFonts w:ascii="Arial Narrow" w:eastAsia="Arial Unicode MS" w:hAnsi="Arial Narrow" w:cs="Tunga"/>
-          <w:bCs/>
-          <w:sz w:val="28"/>
-          <w:szCs w:val="28"/>
-          <w:highlight w:val="yellow"/>
-          <w:lang w:val="es-HN"/>
-        </w:rPr>
-        <w:t>posterior a la fecha de realización del examen del himno</w:t>
-      </w:r>
-      <w:r>
-        <w:rPr>
-          <w:rFonts w:ascii="Arial Narrow" w:eastAsia="Arial Unicode MS" w:hAnsi="Arial Narrow" w:cs="Tunga"/>
-          <w:bCs/>
-          <w:sz w:val="28"/>
-          <w:szCs w:val="28"/>
-          <w:highlight w:val="yellow"/>
-          <w:lang w:val="es-HN"/>
-        </w:rPr>
-        <w:t xml:space="preserve">, </w:t>
-      </w:r>
-      <w:r>
-        <w:rPr>
-          <w:rFonts w:ascii="Arial Narrow" w:eastAsia="Arial Unicode MS" w:hAnsi="Arial Narrow" w:cs="Tunga"/>
-          <w:bCs/>
-          <w:sz w:val="28"/>
-          <w:szCs w:val="28"/>
-          <w:highlight w:val="yellow"/>
-          <w:lang w:val="es-HN"/>
-        </w:rPr>
-        <w:t>posterior a la fecha</w:t>
-      </w:r>
-      <w:bookmarkStart w:id="0" w:name="_GoBack"/>
-      <w:bookmarkEnd w:id="0"/>
-      <w:r>
-        <w:rPr>
-          <w:rFonts w:ascii="Arial Narrow" w:eastAsia="Arial Unicode MS" w:hAnsi="Arial Narrow" w:cs="Tunga"/>
-          <w:bCs/>
-          <w:sz w:val="28"/>
-          <w:szCs w:val="28"/>
-          <w:highlight w:val="yellow"/>
-          <w:lang w:val="es-HN"/>
-        </w:rPr>
-        <w:t xml:space="preserve"> de finalización de práctica</w:t>
-      </w:r>
-      <w:r>
-        <w:rPr>
-          <w:rFonts w:ascii="Arial Narrow" w:eastAsia="Arial Unicode MS" w:hAnsi="Arial Narrow" w:cs="Tunga"/>
-          <w:bCs/>
-          <w:sz w:val="28"/>
-          <w:szCs w:val="28"/>
-          <w:highlight w:val="yellow"/>
-          <w:lang w:val="es-HN"/>
-        </w:rPr>
-        <w:t xml:space="preserve"> y posterior a la fecha de solvencia de registro</w:t>
-      </w:r>
-      <w:r>
-        <w:rPr>
-          <w:rFonts w:ascii="Arial Narrow" w:eastAsia="Arial Unicode MS" w:hAnsi="Arial Narrow" w:cs="Tunga"/>
-          <w:bCs/>
-          <w:sz w:val="28"/>
-          <w:szCs w:val="28"/>
-          <w:highlight w:val="yellow"/>
-          <w:lang w:val="es-HN"/>
-        </w:rPr>
-        <w:t>)</w:t>
-      </w:r>
-      <w:r>
-        <w:rPr>
-          <w:rFonts w:ascii="Arial Narrow" w:eastAsia="Arial Unicode MS" w:hAnsi="Arial Narrow" w:cs="Tunga"/>
-          <w:bCs/>
-          <w:sz w:val="28"/>
-          <w:szCs w:val="28"/>
-          <w:lang w:val="es-HN"/>
-        </w:rPr>
-        <w:t>.</w:t>
+          <w:lang w:val="es-HN"/>
+        </w:rPr>
+        <w:t>2019.</w:t>
       </w:r>
     </w:p>
     <w:p>
@@ -1133,6 +998,8 @@
           <w:szCs w:val="26"/>
         </w:rPr>
       </w:pPr>
+      <w:bookmarkStart w:id="0" w:name="_GoBack"/>
+      <w:bookmarkEnd w:id="0"/>
     </w:p>
     <w:p>
       <w:pPr>
@@ -1178,7 +1045,7 @@
 </file>
 
 <file path=word/endnotes.xml><?xml version="1.0" encoding="utf-8"?>
-<w:endnotes xmlns:wpc="http://schemas.microsoft.com/office/word/2010/wordprocessingCanvas" xmlns:cx="http://schemas.microsoft.com/office/drawing/2014/chartex" xmlns:cx1="http://schemas.microsoft.com/office/drawing/2015/9/8/chartex" xmlns:mc="http://schemas.openxmlformats.org/markup-compatibility/2006" xmlns:o="urn:schemas-microsoft-com:office:office" xmlns:r="http://schemas.openxmlformats.org/officeDocument/2006/relationships" xmlns:m="http://schemas.openxmlformats.org/officeDocument/2006/math" xmlns:v="urn:schemas-microsoft-com:vml" xmlns:wp14="http://schemas.microsoft.com/office/word/2010/wordprocessingDrawing" xmlns:wp="http://schemas.openxmlformats.org/drawingml/2006/wordprocessingDrawing" xmlns:w10="urn:schemas-microsoft-com:office:word" xmlns:w="http://schemas.openxmlformats.org/wordprocessingml/2006/main" xmlns:w14="http://schemas.microsoft.com/office/word/2010/wordml" xmlns:w15="http://schemas.microsoft.com/office/word/2012/wordml" xmlns:w16se="http://schemas.microsoft.com/office/word/2015/wordml/symex" xmlns:wpg="http://schemas.microsoft.com/office/word/2010/wordprocessingGroup" xmlns:wpi="http://schemas.microsoft.com/office/word/2010/wordprocessingInk" xmlns:wne="http://schemas.microsoft.com/office/word/2006/wordml" xmlns:wps="http://schemas.microsoft.com/office/word/2010/wordprocessingShape" mc:Ignorable="w14 w15 w16se wp14">
+<w:endnotes xmlns:wpc="http://schemas.microsoft.com/office/word/2010/wordprocessingCanvas" xmlns:cx="http://schemas.microsoft.com/office/drawing/2014/chartex" xmlns:cx1="http://schemas.microsoft.com/office/drawing/2015/9/8/chartex" xmlns:cx2="http://schemas.microsoft.com/office/drawing/2015/10/21/chartex" xmlns:cx3="http://schemas.microsoft.com/office/drawing/2016/5/9/chartex" xmlns:cx4="http://schemas.microsoft.com/office/drawing/2016/5/10/chartex" xmlns:cx5="http://schemas.microsoft.com/office/drawing/2016/5/11/chartex" xmlns:cx6="http://schemas.microsoft.com/office/drawing/2016/5/12/chartex" xmlns:cx7="http://schemas.microsoft.com/office/drawing/2016/5/13/chartex" xmlns:cx8="http://schemas.microsoft.com/office/drawing/2016/5/14/chartex" xmlns:mc="http://schemas.openxmlformats.org/markup-compatibility/2006" xmlns:aink="http://schemas.microsoft.com/office/drawing/2016/ink" xmlns:am3d="http://schemas.microsoft.com/office/drawing/2017/model3d" xmlns:o="urn:schemas-microsoft-com:office:office" xmlns:r="http://schemas.openxmlformats.org/officeDocument/2006/relationships" xmlns:m="http://schemas.openxmlformats.org/officeDocument/2006/math" xmlns:v="urn:schemas-microsoft-com:vml" xmlns:wp14="http://schemas.microsoft.com/office/word/2010/wordprocessingDrawing" xmlns:wp="http://schemas.openxmlformats.org/drawingml/2006/wordprocessingDrawing" xmlns:w10="urn:schemas-microsoft-com:office:word" xmlns:w="http://schemas.openxmlformats.org/wordprocessingml/2006/main" xmlns:w14="http://schemas.microsoft.com/office/word/2010/wordml" xmlns:w15="http://schemas.microsoft.com/office/word/2012/wordml" xmlns:w16cid="http://schemas.microsoft.com/office/word/2016/wordml/cid" xmlns:w16se="http://schemas.microsoft.com/office/word/2015/wordml/symex" xmlns:wpg="http://schemas.microsoft.com/office/word/2010/wordprocessingGroup" xmlns:wpi="http://schemas.microsoft.com/office/word/2010/wordprocessingInk" xmlns:wne="http://schemas.microsoft.com/office/word/2006/wordml" xmlns:wps="http://schemas.microsoft.com/office/word/2010/wordprocessingShape" mc:Ignorable="w14 w15 w16se w16cid wp14">
   <w:endnote w:type="separator" w:id="-1">
     <w:p>
       <w:pPr>
@@ -1203,7 +1070,7 @@
 </file>
 
 <file path=word/footer1.xml><?xml version="1.0" encoding="utf-8"?>
-<w:ftr xmlns:wpc="http://schemas.microsoft.com/office/word/2010/wordprocessingCanvas" xmlns:cx="http://schemas.microsoft.com/office/drawing/2014/chartex" xmlns:cx1="http://schemas.microsoft.com/office/drawing/2015/9/8/chartex" xmlns:mc="http://schemas.openxmlformats.org/markup-compatibility/2006" xmlns:o="urn:schemas-microsoft-com:office:office" xmlns:r="http://schemas.openxmlformats.org/officeDocument/2006/relationships" xmlns:m="http://schemas.openxmlformats.org/officeDocument/2006/math" xmlns:v="urn:schemas-microsoft-com:vml" xmlns:wp14="http://schemas.microsoft.com/office/word/2010/wordprocessingDrawing" xmlns:wp="http://schemas.openxmlformats.org/drawingml/2006/wordprocessingDrawing" xmlns:w10="urn:schemas-microsoft-com:office:word" xmlns:w="http://schemas.openxmlformats.org/wordprocessingml/2006/main" xmlns:w14="http://schemas.microsoft.com/office/word/2010/wordml" xmlns:w15="http://schemas.microsoft.com/office/word/2012/wordml" xmlns:w16se="http://schemas.microsoft.com/office/word/2015/wordml/symex" xmlns:wpg="http://schemas.microsoft.com/office/word/2010/wordprocessingGroup" xmlns:wpi="http://schemas.microsoft.com/office/word/2010/wordprocessingInk" xmlns:wne="http://schemas.microsoft.com/office/word/2006/wordml" xmlns:wps="http://schemas.microsoft.com/office/word/2010/wordprocessingShape" mc:Ignorable="w14 w15 w16se wp14">
+<w:ftr xmlns:wpc="http://schemas.microsoft.com/office/word/2010/wordprocessingCanvas" xmlns:cx="http://schemas.microsoft.com/office/drawing/2014/chartex" xmlns:cx1="http://schemas.microsoft.com/office/drawing/2015/9/8/chartex" xmlns:cx2="http://schemas.microsoft.com/office/drawing/2015/10/21/chartex" xmlns:cx3="http://schemas.microsoft.com/office/drawing/2016/5/9/chartex" xmlns:cx4="http://schemas.microsoft.com/office/drawing/2016/5/10/chartex" xmlns:cx5="http://schemas.microsoft.com/office/drawing/2016/5/11/chartex" xmlns:cx6="http://schemas.microsoft.com/office/drawing/2016/5/12/chartex" xmlns:cx7="http://schemas.microsoft.com/office/drawing/2016/5/13/chartex" xmlns:cx8="http://schemas.microsoft.com/office/drawing/2016/5/14/chartex" xmlns:mc="http://schemas.openxmlformats.org/markup-compatibility/2006" xmlns:aink="http://schemas.microsoft.com/office/drawing/2016/ink" xmlns:am3d="http://schemas.microsoft.com/office/drawing/2017/model3d" xmlns:o="urn:schemas-microsoft-com:office:office" xmlns:r="http://schemas.openxmlformats.org/officeDocument/2006/relationships" xmlns:m="http://schemas.openxmlformats.org/officeDocument/2006/math" xmlns:v="urn:schemas-microsoft-com:vml" xmlns:wp14="http://schemas.microsoft.com/office/word/2010/wordprocessingDrawing" xmlns:wp="http://schemas.openxmlformats.org/drawingml/2006/wordprocessingDrawing" xmlns:w10="urn:schemas-microsoft-com:office:word" xmlns:w="http://schemas.openxmlformats.org/wordprocessingml/2006/main" xmlns:w14="http://schemas.microsoft.com/office/word/2010/wordml" xmlns:w15="http://schemas.microsoft.com/office/word/2012/wordml" xmlns:w16cid="http://schemas.microsoft.com/office/word/2016/wordml/cid" xmlns:w16se="http://schemas.microsoft.com/office/word/2015/wordml/symex" xmlns:wpg="http://schemas.microsoft.com/office/word/2010/wordprocessingGroup" xmlns:wpi="http://schemas.microsoft.com/office/word/2010/wordprocessingInk" xmlns:wne="http://schemas.microsoft.com/office/word/2006/wordml" xmlns:wps="http://schemas.microsoft.com/office/word/2010/wordprocessingShape" mc:Ignorable="w14 w15 w16se w16cid wp14">
   <w:p>
     <w:pPr>
       <w:pStyle w:val="Piedepgina"/>
@@ -1213,7 +1080,7 @@
 </file>
 
 <file path=word/footer2.xml><?xml version="1.0" encoding="utf-8"?>
-<w:ftr xmlns:wpc="http://schemas.microsoft.com/office/word/2010/wordprocessingCanvas" xmlns:cx="http://schemas.microsoft.com/office/drawing/2014/chartex" xmlns:cx1="http://schemas.microsoft.com/office/drawing/2015/9/8/chartex" xmlns:mc="http://schemas.openxmlformats.org/markup-compatibility/2006" xmlns:o="urn:schemas-microsoft-com:office:office" xmlns:r="http://schemas.openxmlformats.org/officeDocument/2006/relationships" xmlns:m="http://schemas.openxmlformats.org/officeDocument/2006/math" xmlns:v="urn:schemas-microsoft-com:vml" xmlns:wp14="http://schemas.microsoft.com/office/word/2010/wordprocessingDrawing" xmlns:wp="http://schemas.openxmlformats.org/drawingml/2006/wordprocessingDrawing" xmlns:w10="urn:schemas-microsoft-com:office:word" xmlns:w="http://schemas.openxmlformats.org/wordprocessingml/2006/main" xmlns:w14="http://schemas.microsoft.com/office/word/2010/wordml" xmlns:w15="http://schemas.microsoft.com/office/word/2012/wordml" xmlns:w16se="http://schemas.microsoft.com/office/word/2015/wordml/symex" xmlns:wpg="http://schemas.microsoft.com/office/word/2010/wordprocessingGroup" xmlns:wpi="http://schemas.microsoft.com/office/word/2010/wordprocessingInk" xmlns:wne="http://schemas.microsoft.com/office/word/2006/wordml" xmlns:wps="http://schemas.microsoft.com/office/word/2010/wordprocessingShape" mc:Ignorable="w14 w15 w16se wp14">
+<w:ftr xmlns:wpc="http://schemas.microsoft.com/office/word/2010/wordprocessingCanvas" xmlns:cx="http://schemas.microsoft.com/office/drawing/2014/chartex" xmlns:cx1="http://schemas.microsoft.com/office/drawing/2015/9/8/chartex" xmlns:cx2="http://schemas.microsoft.com/office/drawing/2015/10/21/chartex" xmlns:cx3="http://schemas.microsoft.com/office/drawing/2016/5/9/chartex" xmlns:cx4="http://schemas.microsoft.com/office/drawing/2016/5/10/chartex" xmlns:cx5="http://schemas.microsoft.com/office/drawing/2016/5/11/chartex" xmlns:cx6="http://schemas.microsoft.com/office/drawing/2016/5/12/chartex" xmlns:cx7="http://schemas.microsoft.com/office/drawing/2016/5/13/chartex" xmlns:cx8="http://schemas.microsoft.com/office/drawing/2016/5/14/chartex" xmlns:mc="http://schemas.openxmlformats.org/markup-compatibility/2006" xmlns:aink="http://schemas.microsoft.com/office/drawing/2016/ink" xmlns:am3d="http://schemas.microsoft.com/office/drawing/2017/model3d" xmlns:o="urn:schemas-microsoft-com:office:office" xmlns:r="http://schemas.openxmlformats.org/officeDocument/2006/relationships" xmlns:m="http://schemas.openxmlformats.org/officeDocument/2006/math" xmlns:v="urn:schemas-microsoft-com:vml" xmlns:wp14="http://schemas.microsoft.com/office/word/2010/wordprocessingDrawing" xmlns:wp="http://schemas.openxmlformats.org/drawingml/2006/wordprocessingDrawing" xmlns:w10="urn:schemas-microsoft-com:office:word" xmlns:w="http://schemas.openxmlformats.org/wordprocessingml/2006/main" xmlns:w14="http://schemas.microsoft.com/office/word/2010/wordml" xmlns:w15="http://schemas.microsoft.com/office/word/2012/wordml" xmlns:w16cid="http://schemas.microsoft.com/office/word/2016/wordml/cid" xmlns:w16se="http://schemas.microsoft.com/office/word/2015/wordml/symex" xmlns:wpg="http://schemas.microsoft.com/office/word/2010/wordprocessingGroup" xmlns:wpi="http://schemas.microsoft.com/office/word/2010/wordprocessingInk" xmlns:wne="http://schemas.microsoft.com/office/word/2006/wordml" xmlns:wps="http://schemas.microsoft.com/office/word/2010/wordprocessingShape" mc:Ignorable="w14 w15 w16se w16cid wp14">
   <w:p>
     <w:pPr>
       <w:pStyle w:val="Encabezado"/>
@@ -1259,7 +1126,7 @@
         <w:lang w:val="es-NI" w:eastAsia="es-NI"/>
       </w:rPr>
       <w:drawing>
-        <wp:anchor distT="0" distB="0" distL="114300" distR="114300" simplePos="0" relativeHeight="251664384" behindDoc="0" locked="0" layoutInCell="1" allowOverlap="1" wp14:anchorId="6139A2EF" wp14:editId="2E32B10D">
+        <wp:anchor distT="0" distB="0" distL="114300" distR="114300" simplePos="0" relativeHeight="251664384" behindDoc="0" locked="0" layoutInCell="1" allowOverlap="1" wp14:anchorId="3A2416C9" wp14:editId="158AEFAB">
           <wp:simplePos x="0" y="0"/>
           <wp:positionH relativeFrom="page">
             <wp:posOffset>-3175</wp:posOffset>
@@ -1333,7 +1200,7 @@
 </file>
 
 <file path=word/footer3.xml><?xml version="1.0" encoding="utf-8"?>
-<w:ftr xmlns:wpc="http://schemas.microsoft.com/office/word/2010/wordprocessingCanvas" xmlns:cx="http://schemas.microsoft.com/office/drawing/2014/chartex" xmlns:cx1="http://schemas.microsoft.com/office/drawing/2015/9/8/chartex" xmlns:mc="http://schemas.openxmlformats.org/markup-compatibility/2006" xmlns:o="urn:schemas-microsoft-com:office:office" xmlns:r="http://schemas.openxmlformats.org/officeDocument/2006/relationships" xmlns:m="http://schemas.openxmlformats.org/officeDocument/2006/math" xmlns:v="urn:schemas-microsoft-com:vml" xmlns:wp14="http://schemas.microsoft.com/office/word/2010/wordprocessingDrawing" xmlns:wp="http://schemas.openxmlformats.org/drawingml/2006/wordprocessingDrawing" xmlns:w10="urn:schemas-microsoft-com:office:word" xmlns:w="http://schemas.openxmlformats.org/wordprocessingml/2006/main" xmlns:w14="http://schemas.microsoft.com/office/word/2010/wordml" xmlns:w15="http://schemas.microsoft.com/office/word/2012/wordml" xmlns:w16se="http://schemas.microsoft.com/office/word/2015/wordml/symex" xmlns:wpg="http://schemas.microsoft.com/office/word/2010/wordprocessingGroup" xmlns:wpi="http://schemas.microsoft.com/office/word/2010/wordprocessingInk" xmlns:wne="http://schemas.microsoft.com/office/word/2006/wordml" xmlns:wps="http://schemas.microsoft.com/office/word/2010/wordprocessingShape" mc:Ignorable="w14 w15 w16se wp14">
+<w:ftr xmlns:wpc="http://schemas.microsoft.com/office/word/2010/wordprocessingCanvas" xmlns:cx="http://schemas.microsoft.com/office/drawing/2014/chartex" xmlns:cx1="http://schemas.microsoft.com/office/drawing/2015/9/8/chartex" xmlns:cx2="http://schemas.microsoft.com/office/drawing/2015/10/21/chartex" xmlns:cx3="http://schemas.microsoft.com/office/drawing/2016/5/9/chartex" xmlns:cx4="http://schemas.microsoft.com/office/drawing/2016/5/10/chartex" xmlns:cx5="http://schemas.microsoft.com/office/drawing/2016/5/11/chartex" xmlns:cx6="http://schemas.microsoft.com/office/drawing/2016/5/12/chartex" xmlns:cx7="http://schemas.microsoft.com/office/drawing/2016/5/13/chartex" xmlns:cx8="http://schemas.microsoft.com/office/drawing/2016/5/14/chartex" xmlns:mc="http://schemas.openxmlformats.org/markup-compatibility/2006" xmlns:aink="http://schemas.microsoft.com/office/drawing/2016/ink" xmlns:am3d="http://schemas.microsoft.com/office/drawing/2017/model3d" xmlns:o="urn:schemas-microsoft-com:office:office" xmlns:r="http://schemas.openxmlformats.org/officeDocument/2006/relationships" xmlns:m="http://schemas.openxmlformats.org/officeDocument/2006/math" xmlns:v="urn:schemas-microsoft-com:vml" xmlns:wp14="http://schemas.microsoft.com/office/word/2010/wordprocessingDrawing" xmlns:wp="http://schemas.openxmlformats.org/drawingml/2006/wordprocessingDrawing" xmlns:w10="urn:schemas-microsoft-com:office:word" xmlns:w="http://schemas.openxmlformats.org/wordprocessingml/2006/main" xmlns:w14="http://schemas.microsoft.com/office/word/2010/wordml" xmlns:w15="http://schemas.microsoft.com/office/word/2012/wordml" xmlns:w16cid="http://schemas.microsoft.com/office/word/2016/wordml/cid" xmlns:w16se="http://schemas.microsoft.com/office/word/2015/wordml/symex" xmlns:wpg="http://schemas.microsoft.com/office/word/2010/wordprocessingGroup" xmlns:wpi="http://schemas.microsoft.com/office/word/2010/wordprocessingInk" xmlns:wne="http://schemas.microsoft.com/office/word/2006/wordml" xmlns:wps="http://schemas.microsoft.com/office/word/2010/wordprocessingShape" mc:Ignorable="w14 w15 w16se w16cid wp14">
   <w:p>
     <w:pPr>
       <w:pStyle w:val="Piedepgina"/>
@@ -1343,7 +1210,7 @@
 </file>
 
 <file path=word/footnotes.xml><?xml version="1.0" encoding="utf-8"?>
-<w:footnotes xmlns:wpc="http://schemas.microsoft.com/office/word/2010/wordprocessingCanvas" xmlns:cx="http://schemas.microsoft.com/office/drawing/2014/chartex" xmlns:cx1="http://schemas.microsoft.com/office/drawing/2015/9/8/chartex" xmlns:mc="http://schemas.openxmlformats.org/markup-compatibility/2006" xmlns:o="urn:schemas-microsoft-com:office:office" xmlns:r="http://schemas.openxmlformats.org/officeDocument/2006/relationships" xmlns:m="http://schemas.openxmlformats.org/officeDocument/2006/math" xmlns:v="urn:schemas-microsoft-com:vml" xmlns:wp14="http://schemas.microsoft.com/office/word/2010/wordprocessingDrawing" xmlns:wp="http://schemas.openxmlformats.org/drawingml/2006/wordprocessingDrawing" xmlns:w10="urn:schemas-microsoft-com:office:word" xmlns:w="http://schemas.openxmlformats.org/wordprocessingml/2006/main" xmlns:w14="http://schemas.microsoft.com/office/word/2010/wordml" xmlns:w15="http://schemas.microsoft.com/office/word/2012/wordml" xmlns:w16se="http://schemas.microsoft.com/office/word/2015/wordml/symex" xmlns:wpg="http://schemas.microsoft.com/office/word/2010/wordprocessingGroup" xmlns:wpi="http://schemas.microsoft.com/office/word/2010/wordprocessingInk" xmlns:wne="http://schemas.microsoft.com/office/word/2006/wordml" xmlns:wps="http://schemas.microsoft.com/office/word/2010/wordprocessingShape" mc:Ignorable="w14 w15 w16se wp14">
+<w:footnotes xmlns:wpc="http://schemas.microsoft.com/office/word/2010/wordprocessingCanvas" xmlns:cx="http://schemas.microsoft.com/office/drawing/2014/chartex" xmlns:cx1="http://schemas.microsoft.com/office/drawing/2015/9/8/chartex" xmlns:cx2="http://schemas.microsoft.com/office/drawing/2015/10/21/chartex" xmlns:cx3="http://schemas.microsoft.com/office/drawing/2016/5/9/chartex" xmlns:cx4="http://schemas.microsoft.com/office/drawing/2016/5/10/chartex" xmlns:cx5="http://schemas.microsoft.com/office/drawing/2016/5/11/chartex" xmlns:cx6="http://schemas.microsoft.com/office/drawing/2016/5/12/chartex" xmlns:cx7="http://schemas.microsoft.com/office/drawing/2016/5/13/chartex" xmlns:cx8="http://schemas.microsoft.com/office/drawing/2016/5/14/chartex" xmlns:mc="http://schemas.openxmlformats.org/markup-compatibility/2006" xmlns:aink="http://schemas.microsoft.com/office/drawing/2016/ink" xmlns:am3d="http://schemas.microsoft.com/office/drawing/2017/model3d" xmlns:o="urn:schemas-microsoft-com:office:office" xmlns:r="http://schemas.openxmlformats.org/officeDocument/2006/relationships" xmlns:m="http://schemas.openxmlformats.org/officeDocument/2006/math" xmlns:v="urn:schemas-microsoft-com:vml" xmlns:wp14="http://schemas.microsoft.com/office/word/2010/wordprocessingDrawing" xmlns:wp="http://schemas.openxmlformats.org/drawingml/2006/wordprocessingDrawing" xmlns:w10="urn:schemas-microsoft-com:office:word" xmlns:w="http://schemas.openxmlformats.org/wordprocessingml/2006/main" xmlns:w14="http://schemas.microsoft.com/office/word/2010/wordml" xmlns:w15="http://schemas.microsoft.com/office/word/2012/wordml" xmlns:w16cid="http://schemas.microsoft.com/office/word/2016/wordml/cid" xmlns:w16se="http://schemas.microsoft.com/office/word/2015/wordml/symex" xmlns:wpg="http://schemas.microsoft.com/office/word/2010/wordprocessingGroup" xmlns:wpi="http://schemas.microsoft.com/office/word/2010/wordprocessingInk" xmlns:wne="http://schemas.microsoft.com/office/word/2006/wordml" xmlns:wps="http://schemas.microsoft.com/office/word/2010/wordprocessingShape" mc:Ignorable="w14 w15 w16se w16cid wp14">
   <w:footnote w:type="separator" w:id="-1">
     <w:p>
       <w:pPr>
@@ -1368,7 +1235,7 @@
 </file>
 
 <file path=word/header1.xml><?xml version="1.0" encoding="utf-8"?>
-<w:hdr xmlns:wpc="http://schemas.microsoft.com/office/word/2010/wordprocessingCanvas" xmlns:cx="http://schemas.microsoft.com/office/drawing/2014/chartex" xmlns:cx1="http://schemas.microsoft.com/office/drawing/2015/9/8/chartex" xmlns:mc="http://schemas.openxmlformats.org/markup-compatibility/2006" xmlns:o="urn:schemas-microsoft-com:office:office" xmlns:r="http://schemas.openxmlformats.org/officeDocument/2006/relationships" xmlns:m="http://schemas.openxmlformats.org/officeDocument/2006/math" xmlns:v="urn:schemas-microsoft-com:vml" xmlns:wp14="http://schemas.microsoft.com/office/word/2010/wordprocessingDrawing" xmlns:wp="http://schemas.openxmlformats.org/drawingml/2006/wordprocessingDrawing" xmlns:w10="urn:schemas-microsoft-com:office:word" xmlns:w="http://schemas.openxmlformats.org/wordprocessingml/2006/main" xmlns:w14="http://schemas.microsoft.com/office/word/2010/wordml" xmlns:w15="http://schemas.microsoft.com/office/word/2012/wordml" xmlns:w16se="http://schemas.microsoft.com/office/word/2015/wordml/symex" xmlns:wpg="http://schemas.microsoft.com/office/word/2010/wordprocessingGroup" xmlns:wpi="http://schemas.microsoft.com/office/word/2010/wordprocessingInk" xmlns:wne="http://schemas.microsoft.com/office/word/2006/wordml" xmlns:wps="http://schemas.microsoft.com/office/word/2010/wordprocessingShape" mc:Ignorable="w14 w15 w16se wp14">
+<w:hdr xmlns:wpc="http://schemas.microsoft.com/office/word/2010/wordprocessingCanvas" xmlns:cx="http://schemas.microsoft.com/office/drawing/2014/chartex" xmlns:cx1="http://schemas.microsoft.com/office/drawing/2015/9/8/chartex" xmlns:cx2="http://schemas.microsoft.com/office/drawing/2015/10/21/chartex" xmlns:cx3="http://schemas.microsoft.com/office/drawing/2016/5/9/chartex" xmlns:cx4="http://schemas.microsoft.com/office/drawing/2016/5/10/chartex" xmlns:cx5="http://schemas.microsoft.com/office/drawing/2016/5/11/chartex" xmlns:cx6="http://schemas.microsoft.com/office/drawing/2016/5/12/chartex" xmlns:cx7="http://schemas.microsoft.com/office/drawing/2016/5/13/chartex" xmlns:cx8="http://schemas.microsoft.com/office/drawing/2016/5/14/chartex" xmlns:mc="http://schemas.openxmlformats.org/markup-compatibility/2006" xmlns:aink="http://schemas.microsoft.com/office/drawing/2016/ink" xmlns:am3d="http://schemas.microsoft.com/office/drawing/2017/model3d" xmlns:o="urn:schemas-microsoft-com:office:office" xmlns:r="http://schemas.openxmlformats.org/officeDocument/2006/relationships" xmlns:m="http://schemas.openxmlformats.org/officeDocument/2006/math" xmlns:v="urn:schemas-microsoft-com:vml" xmlns:wp14="http://schemas.microsoft.com/office/word/2010/wordprocessingDrawing" xmlns:wp="http://schemas.openxmlformats.org/drawingml/2006/wordprocessingDrawing" xmlns:w10="urn:schemas-microsoft-com:office:word" xmlns:w="http://schemas.openxmlformats.org/wordprocessingml/2006/main" xmlns:w14="http://schemas.microsoft.com/office/word/2010/wordml" xmlns:w15="http://schemas.microsoft.com/office/word/2012/wordml" xmlns:w16cid="http://schemas.microsoft.com/office/word/2016/wordml/cid" xmlns:w16se="http://schemas.microsoft.com/office/word/2015/wordml/symex" xmlns:wpg="http://schemas.microsoft.com/office/word/2010/wordprocessingGroup" xmlns:wpi="http://schemas.microsoft.com/office/word/2010/wordprocessingInk" xmlns:wne="http://schemas.microsoft.com/office/word/2006/wordml" xmlns:wps="http://schemas.microsoft.com/office/word/2010/wordprocessingShape" mc:Ignorable="w14 w15 w16se w16cid wp14">
   <w:p>
     <w:pPr>
       <w:pStyle w:val="Encabezado"/>
@@ -1378,7 +1245,7 @@
 </file>
 
 <file path=word/header2.xml><?xml version="1.0" encoding="utf-8"?>
-<w:hdr xmlns:wpc="http://schemas.microsoft.com/office/word/2010/wordprocessingCanvas" xmlns:cx="http://schemas.microsoft.com/office/drawing/2014/chartex" xmlns:cx1="http://schemas.microsoft.com/office/drawing/2015/9/8/chartex" xmlns:mc="http://schemas.openxmlformats.org/markup-compatibility/2006" xmlns:o="urn:schemas-microsoft-com:office:office" xmlns:r="http://schemas.openxmlformats.org/officeDocument/2006/relationships" xmlns:m="http://schemas.openxmlformats.org/officeDocument/2006/math" xmlns:v="urn:schemas-microsoft-com:vml" xmlns:wp14="http://schemas.microsoft.com/office/word/2010/wordprocessingDrawing" xmlns:wp="http://schemas.openxmlformats.org/drawingml/2006/wordprocessingDrawing" xmlns:w10="urn:schemas-microsoft-com:office:word" xmlns:w="http://schemas.openxmlformats.org/wordprocessingml/2006/main" xmlns:w14="http://schemas.microsoft.com/office/word/2010/wordml" xmlns:w15="http://schemas.microsoft.com/office/word/2012/wordml" xmlns:w16se="http://schemas.microsoft.com/office/word/2015/wordml/symex" xmlns:wpg="http://schemas.microsoft.com/office/word/2010/wordprocessingGroup" xmlns:wpi="http://schemas.microsoft.com/office/word/2010/wordprocessingInk" xmlns:wne="http://schemas.microsoft.com/office/word/2006/wordml" xmlns:wps="http://schemas.microsoft.com/office/word/2010/wordprocessingShape" mc:Ignorable="w14 w15 w16se wp14">
+<w:hdr xmlns:wpc="http://schemas.microsoft.com/office/word/2010/wordprocessingCanvas" xmlns:cx="http://schemas.microsoft.com/office/drawing/2014/chartex" xmlns:cx1="http://schemas.microsoft.com/office/drawing/2015/9/8/chartex" xmlns:cx2="http://schemas.microsoft.com/office/drawing/2015/10/21/chartex" xmlns:cx3="http://schemas.microsoft.com/office/drawing/2016/5/9/chartex" xmlns:cx4="http://schemas.microsoft.com/office/drawing/2016/5/10/chartex" xmlns:cx5="http://schemas.microsoft.com/office/drawing/2016/5/11/chartex" xmlns:cx6="http://schemas.microsoft.com/office/drawing/2016/5/12/chartex" xmlns:cx7="http://schemas.microsoft.com/office/drawing/2016/5/13/chartex" xmlns:cx8="http://schemas.microsoft.com/office/drawing/2016/5/14/chartex" xmlns:mc="http://schemas.openxmlformats.org/markup-compatibility/2006" xmlns:aink="http://schemas.microsoft.com/office/drawing/2016/ink" xmlns:am3d="http://schemas.microsoft.com/office/drawing/2017/model3d" xmlns:o="urn:schemas-microsoft-com:office:office" xmlns:r="http://schemas.openxmlformats.org/officeDocument/2006/relationships" xmlns:m="http://schemas.openxmlformats.org/officeDocument/2006/math" xmlns:v="urn:schemas-microsoft-com:vml" xmlns:wp14="http://schemas.microsoft.com/office/word/2010/wordprocessingDrawing" xmlns:wp="http://schemas.openxmlformats.org/drawingml/2006/wordprocessingDrawing" xmlns:w10="urn:schemas-microsoft-com:office:word" xmlns:w="http://schemas.openxmlformats.org/wordprocessingml/2006/main" xmlns:w14="http://schemas.microsoft.com/office/word/2010/wordml" xmlns:w15="http://schemas.microsoft.com/office/word/2012/wordml" xmlns:w16cid="http://schemas.microsoft.com/office/word/2016/wordml/cid" xmlns:w16se="http://schemas.microsoft.com/office/word/2015/wordml/symex" xmlns:wpg="http://schemas.microsoft.com/office/word/2010/wordprocessingGroup" xmlns:wpi="http://schemas.microsoft.com/office/word/2010/wordprocessingInk" xmlns:wne="http://schemas.microsoft.com/office/word/2006/wordml" xmlns:wps="http://schemas.microsoft.com/office/word/2010/wordprocessingShape" mc:Ignorable="w14 w15 w16se w16cid wp14">
   <w:p>
     <w:pPr>
       <w:pStyle w:val="Encabezado"/>
@@ -1405,7 +1272,7 @@
       <mc:AlternateContent>
         <mc:Choice Requires="wps">
           <w:drawing>
-            <wp:anchor distT="0" distB="0" distL="114300" distR="114300" simplePos="0" relativeHeight="251672576" behindDoc="0" locked="0" layoutInCell="1" allowOverlap="1" wp14:anchorId="45ACCF3A" wp14:editId="1196ADCE">
+            <wp:anchor distT="0" distB="0" distL="114300" distR="114300" simplePos="0" relativeHeight="251672576" behindDoc="0" locked="0" layoutInCell="1" allowOverlap="1" wp14:anchorId="21737235" wp14:editId="64F121FC">
               <wp:simplePos x="0" y="0"/>
               <wp:positionH relativeFrom="rightMargin">
                 <wp:posOffset>220980</wp:posOffset>
@@ -1486,7 +1353,7 @@
         <w:lang w:val="es-NI" w:eastAsia="es-NI"/>
       </w:rPr>
       <w:drawing>
-        <wp:anchor distT="0" distB="0" distL="114300" distR="114300" simplePos="0" relativeHeight="251674624" behindDoc="0" locked="0" layoutInCell="1" allowOverlap="1" wp14:anchorId="7FF82B72" wp14:editId="6EA7A807">
+        <wp:anchor distT="0" distB="0" distL="114300" distR="114300" simplePos="0" relativeHeight="251674624" behindDoc="0" locked="0" layoutInCell="1" allowOverlap="1" wp14:anchorId="11B1AC5F" wp14:editId="682E7A99">
           <wp:simplePos x="0" y="0"/>
           <wp:positionH relativeFrom="column">
             <wp:posOffset>2597150</wp:posOffset>
@@ -1551,7 +1418,7 @@
         <w:lang w:val="es-NI" w:eastAsia="es-NI"/>
       </w:rPr>
       <w:drawing>
-        <wp:anchor distT="0" distB="0" distL="114300" distR="114300" simplePos="0" relativeHeight="251673600" behindDoc="0" locked="0" layoutInCell="1" allowOverlap="1" wp14:anchorId="06657625" wp14:editId="7D7226A8">
+        <wp:anchor distT="0" distB="0" distL="114300" distR="114300" simplePos="0" relativeHeight="251673600" behindDoc="0" locked="0" layoutInCell="1" allowOverlap="1" wp14:anchorId="5A22215D" wp14:editId="6A66C832">
           <wp:simplePos x="0" y="0"/>
           <wp:positionH relativeFrom="margin">
             <wp:posOffset>1502391</wp:posOffset>
@@ -1622,7 +1489,7 @@
         <w:lang w:val="es-NI" w:eastAsia="es-NI"/>
       </w:rPr>
       <w:drawing>
-        <wp:anchor distT="0" distB="0" distL="114300" distR="114300" simplePos="0" relativeHeight="251668480" behindDoc="0" locked="0" layoutInCell="1" allowOverlap="1" wp14:anchorId="1F41E43C" wp14:editId="3DDD862C">
+        <wp:anchor distT="0" distB="0" distL="114300" distR="114300" simplePos="0" relativeHeight="251668480" behindDoc="0" locked="0" layoutInCell="1" allowOverlap="1" wp14:anchorId="041B1716" wp14:editId="1E515035">
           <wp:simplePos x="0" y="0"/>
           <wp:positionH relativeFrom="column">
             <wp:posOffset>-281580</wp:posOffset>
@@ -1695,7 +1562,7 @@
       <mc:AlternateContent>
         <mc:Choice Requires="wps">
           <w:drawing>
-            <wp:anchor distT="45720" distB="45720" distL="114300" distR="114300" simplePos="0" relativeHeight="251667456" behindDoc="0" locked="0" layoutInCell="1" allowOverlap="1" wp14:anchorId="5C96611F" wp14:editId="1018BF53">
+            <wp:anchor distT="45720" distB="45720" distL="114300" distR="114300" simplePos="0" relativeHeight="251667456" behindDoc="0" locked="0" layoutInCell="1" allowOverlap="1" wp14:anchorId="307EB0FC" wp14:editId="07588213">
               <wp:simplePos x="0" y="0"/>
               <wp:positionH relativeFrom="column">
                 <wp:posOffset>3819525</wp:posOffset>
@@ -1954,7 +1821,7 @@
       <mc:AlternateContent>
         <mc:Choice Requires="wps">
           <w:drawing>
-            <wp:anchor distT="45720" distB="45720" distL="114300" distR="114300" simplePos="0" relativeHeight="251670528" behindDoc="0" locked="0" layoutInCell="1" allowOverlap="1" wp14:anchorId="1C8B356A" wp14:editId="238CF03D">
+            <wp:anchor distT="45720" distB="45720" distL="114300" distR="114300" simplePos="0" relativeHeight="251670528" behindDoc="0" locked="0" layoutInCell="1" allowOverlap="1" wp14:anchorId="6982D42A" wp14:editId="5B12311D">
               <wp:simplePos x="0" y="0"/>
               <wp:positionH relativeFrom="column">
                 <wp:posOffset>487680</wp:posOffset>
@@ -2159,7 +2026,7 @@
         <w:lang w:val="es-NI" w:eastAsia="es-NI"/>
       </w:rPr>
       <w:drawing>
-        <wp:anchor distT="0" distB="0" distL="114300" distR="114300" simplePos="0" relativeHeight="251661312" behindDoc="1" locked="0" layoutInCell="1" allowOverlap="1" wp14:anchorId="5BD4B58B" wp14:editId="0A457C4D">
+        <wp:anchor distT="0" distB="0" distL="114300" distR="114300" simplePos="0" relativeHeight="251661312" behindDoc="1" locked="0" layoutInCell="1" allowOverlap="1" wp14:anchorId="63F307EA" wp14:editId="7D8388CD">
           <wp:simplePos x="0" y="0"/>
           <wp:positionH relativeFrom="column">
             <wp:posOffset>3750945</wp:posOffset>
@@ -2267,7 +2134,7 @@
 </file>
 
 <file path=word/header3.xml><?xml version="1.0" encoding="utf-8"?>
-<w:hdr xmlns:wpc="http://schemas.microsoft.com/office/word/2010/wordprocessingCanvas" xmlns:cx="http://schemas.microsoft.com/office/drawing/2014/chartex" xmlns:cx1="http://schemas.microsoft.com/office/drawing/2015/9/8/chartex" xmlns:mc="http://schemas.openxmlformats.org/markup-compatibility/2006" xmlns:o="urn:schemas-microsoft-com:office:office" xmlns:r="http://schemas.openxmlformats.org/officeDocument/2006/relationships" xmlns:m="http://schemas.openxmlformats.org/officeDocument/2006/math" xmlns:v="urn:schemas-microsoft-com:vml" xmlns:wp14="http://schemas.microsoft.com/office/word/2010/wordprocessingDrawing" xmlns:wp="http://schemas.openxmlformats.org/drawingml/2006/wordprocessingDrawing" xmlns:w10="urn:schemas-microsoft-com:office:word" xmlns:w="http://schemas.openxmlformats.org/wordprocessingml/2006/main" xmlns:w14="http://schemas.microsoft.com/office/word/2010/wordml" xmlns:w15="http://schemas.microsoft.com/office/word/2012/wordml" xmlns:w16se="http://schemas.microsoft.com/office/word/2015/wordml/symex" xmlns:wpg="http://schemas.microsoft.com/office/word/2010/wordprocessingGroup" xmlns:wpi="http://schemas.microsoft.com/office/word/2010/wordprocessingInk" xmlns:wne="http://schemas.microsoft.com/office/word/2006/wordml" xmlns:wps="http://schemas.microsoft.com/office/word/2010/wordprocessingShape" mc:Ignorable="w14 w15 w16se wp14">
+<w:hdr xmlns:wpc="http://schemas.microsoft.com/office/word/2010/wordprocessingCanvas" xmlns:cx="http://schemas.microsoft.com/office/drawing/2014/chartex" xmlns:cx1="http://schemas.microsoft.com/office/drawing/2015/9/8/chartex" xmlns:cx2="http://schemas.microsoft.com/office/drawing/2015/10/21/chartex" xmlns:cx3="http://schemas.microsoft.com/office/drawing/2016/5/9/chartex" xmlns:cx4="http://schemas.microsoft.com/office/drawing/2016/5/10/chartex" xmlns:cx5="http://schemas.microsoft.com/office/drawing/2016/5/11/chartex" xmlns:cx6="http://schemas.microsoft.com/office/drawing/2016/5/12/chartex" xmlns:cx7="http://schemas.microsoft.com/office/drawing/2016/5/13/chartex" xmlns:cx8="http://schemas.microsoft.com/office/drawing/2016/5/14/chartex" xmlns:mc="http://schemas.openxmlformats.org/markup-compatibility/2006" xmlns:aink="http://schemas.microsoft.com/office/drawing/2016/ink" xmlns:am3d="http://schemas.microsoft.com/office/drawing/2017/model3d" xmlns:o="urn:schemas-microsoft-com:office:office" xmlns:r="http://schemas.openxmlformats.org/officeDocument/2006/relationships" xmlns:m="http://schemas.openxmlformats.org/officeDocument/2006/math" xmlns:v="urn:schemas-microsoft-com:vml" xmlns:wp14="http://schemas.microsoft.com/office/word/2010/wordprocessingDrawing" xmlns:wp="http://schemas.openxmlformats.org/drawingml/2006/wordprocessingDrawing" xmlns:w10="urn:schemas-microsoft-com:office:word" xmlns:w="http://schemas.openxmlformats.org/wordprocessingml/2006/main" xmlns:w14="http://schemas.microsoft.com/office/word/2010/wordml" xmlns:w15="http://schemas.microsoft.com/office/word/2012/wordml" xmlns:w16cid="http://schemas.microsoft.com/office/word/2016/wordml/cid" xmlns:w16se="http://schemas.microsoft.com/office/word/2015/wordml/symex" xmlns:wpg="http://schemas.microsoft.com/office/word/2010/wordprocessingGroup" xmlns:wpi="http://schemas.microsoft.com/office/word/2010/wordprocessingInk" xmlns:wne="http://schemas.microsoft.com/office/word/2006/wordml" xmlns:wps="http://schemas.microsoft.com/office/word/2010/wordprocessingShape" mc:Ignorable="w14 w15 w16se w16cid wp14">
   <w:p>
     <w:pPr>
       <w:pStyle w:val="Encabezado"/>
@@ -2277,7 +2144,7 @@
 </file>
 
 <file path=word/numbering.xml><?xml version="1.0" encoding="utf-8"?>
-<w:numbering xmlns:wpc="http://schemas.microsoft.com/office/word/2010/wordprocessingCanvas" xmlns:cx="http://schemas.microsoft.com/office/drawing/2014/chartex" xmlns:cx1="http://schemas.microsoft.com/office/drawing/2015/9/8/chartex" xmlns:mc="http://schemas.openxmlformats.org/markup-compatibility/2006" xmlns:o="urn:schemas-microsoft-com:office:office" xmlns:r="http://schemas.openxmlformats.org/officeDocument/2006/relationships" xmlns:m="http://schemas.openxmlformats.org/officeDocument/2006/math" xmlns:v="urn:schemas-microsoft-com:vml" xmlns:wp14="http://schemas.microsoft.com/office/word/2010/wordprocessingDrawing" xmlns:wp="http://schemas.openxmlformats.org/drawingml/2006/wordprocessingDrawing" xmlns:w10="urn:schemas-microsoft-com:office:word" xmlns:w="http://schemas.openxmlformats.org/wordprocessingml/2006/main" xmlns:w14="http://schemas.microsoft.com/office/word/2010/wordml" xmlns:w15="http://schemas.microsoft.com/office/word/2012/wordml" xmlns:w16se="http://schemas.microsoft.com/office/word/2015/wordml/symex" xmlns:wpg="http://schemas.microsoft.com/office/word/2010/wordprocessingGroup" xmlns:wpi="http://schemas.microsoft.com/office/word/2010/wordprocessingInk" xmlns:wne="http://schemas.microsoft.com/office/word/2006/wordml" xmlns:wps="http://schemas.microsoft.com/office/word/2010/wordprocessingShape" mc:Ignorable="w14 w15 w16se wp14">
+<w:numbering xmlns:wpc="http://schemas.microsoft.com/office/word/2010/wordprocessingCanvas" xmlns:cx="http://schemas.microsoft.com/office/drawing/2014/chartex" xmlns:cx1="http://schemas.microsoft.com/office/drawing/2015/9/8/chartex" xmlns:cx2="http://schemas.microsoft.com/office/drawing/2015/10/21/chartex" xmlns:cx3="http://schemas.microsoft.com/office/drawing/2016/5/9/chartex" xmlns:cx4="http://schemas.microsoft.com/office/drawing/2016/5/10/chartex" xmlns:cx5="http://schemas.microsoft.com/office/drawing/2016/5/11/chartex" xmlns:cx6="http://schemas.microsoft.com/office/drawing/2016/5/12/chartex" xmlns:cx7="http://schemas.microsoft.com/office/drawing/2016/5/13/chartex" xmlns:cx8="http://schemas.microsoft.com/office/drawing/2016/5/14/chartex" xmlns:mc="http://schemas.openxmlformats.org/markup-compatibility/2006" xmlns:aink="http://schemas.microsoft.com/office/drawing/2016/ink" xmlns:am3d="http://schemas.microsoft.com/office/drawing/2017/model3d" xmlns:o="urn:schemas-microsoft-com:office:office" xmlns:r="http://schemas.openxmlformats.org/officeDocument/2006/relationships" xmlns:m="http://schemas.openxmlformats.org/officeDocument/2006/math" xmlns:v="urn:schemas-microsoft-com:vml" xmlns:wp14="http://schemas.microsoft.com/office/word/2010/wordprocessingDrawing" xmlns:wp="http://schemas.openxmlformats.org/drawingml/2006/wordprocessingDrawing" xmlns:w10="urn:schemas-microsoft-com:office:word" xmlns:w="http://schemas.openxmlformats.org/wordprocessingml/2006/main" xmlns:w14="http://schemas.microsoft.com/office/word/2010/wordml" xmlns:w15="http://schemas.microsoft.com/office/word/2012/wordml" xmlns:w16cid="http://schemas.microsoft.com/office/word/2016/wordml/cid" xmlns:w16se="http://schemas.microsoft.com/office/word/2015/wordml/symex" xmlns:wpg="http://schemas.microsoft.com/office/word/2010/wordprocessingGroup" xmlns:wpi="http://schemas.microsoft.com/office/word/2010/wordprocessingInk" xmlns:wne="http://schemas.microsoft.com/office/word/2006/wordml" xmlns:wps="http://schemas.microsoft.com/office/word/2010/wordprocessingShape" mc:Ignorable="w14 w15 w16se w16cid wp14">
   <w:abstractNum w:abstractNumId="0" w15:restartNumberingAfterBreak="0">
     <w:nsid w:val="01537F76"/>
     <w:multiLevelType w:val="hybridMultilevel"/>
@@ -2951,7 +2818,7 @@
 </file>
 
 <file path=word/styles.xml><?xml version="1.0" encoding="utf-8"?>
-<w:styles xmlns:mc="http://schemas.openxmlformats.org/markup-compatibility/2006" xmlns:r="http://schemas.openxmlformats.org/officeDocument/2006/relationships" xmlns:w="http://schemas.openxmlformats.org/wordprocessingml/2006/main" xmlns:w14="http://schemas.microsoft.com/office/word/2010/wordml" xmlns:w15="http://schemas.microsoft.com/office/word/2012/wordml" xmlns:w16se="http://schemas.microsoft.com/office/word/2015/wordml/symex" mc:Ignorable="w14 w15 w16se">
+<w:styles xmlns:mc="http://schemas.openxmlformats.org/markup-compatibility/2006" xmlns:r="http://schemas.openxmlformats.org/officeDocument/2006/relationships" xmlns:w="http://schemas.openxmlformats.org/wordprocessingml/2006/main" xmlns:w14="http://schemas.microsoft.com/office/word/2010/wordml" xmlns:w15="http://schemas.microsoft.com/office/word/2012/wordml" xmlns:w16cid="http://schemas.microsoft.com/office/word/2016/wordml/cid" xmlns:w16se="http://schemas.microsoft.com/office/word/2015/wordml/symex" mc:Ignorable="w14 w15 w16se w16cid">
   <w:docDefaults>
     <w:rPrDefault>
       <w:rPr>
@@ -2967,7 +2834,7 @@
       </w:pPr>
     </w:pPrDefault>
   </w:docDefaults>
-  <w:latentStyles w:defLockedState="0" w:defUIPriority="99" w:defSemiHidden="0" w:defUnhideWhenUsed="0" w:defQFormat="0" w:count="371">
+  <w:latentStyles w:defLockedState="0" w:defUIPriority="99" w:defSemiHidden="0" w:defUnhideWhenUsed="0" w:defQFormat="0" w:count="376">
     <w:lsdException w:name="Normal" w:uiPriority="0" w:qFormat="1"/>
     <w:lsdException w:name="heading 1" w:uiPriority="9" w:qFormat="1"/>
     <w:lsdException w:name="heading 2" w:semiHidden="1" w:uiPriority="9" w:unhideWhenUsed="1" w:qFormat="1"/>
@@ -3073,7 +2940,6 @@
     <w:lsdException w:name="HTML Sample" w:semiHidden="1" w:unhideWhenUsed="1"/>
     <w:lsdException w:name="HTML Typewriter" w:semiHidden="1" w:unhideWhenUsed="1"/>
     <w:lsdException w:name="HTML Variable" w:semiHidden="1" w:unhideWhenUsed="1"/>
-    <w:lsdException w:name="Normal Table" w:semiHidden="1" w:unhideWhenUsed="1"/>
     <w:lsdException w:name="annotation subject" w:semiHidden="1" w:unhideWhenUsed="1"/>
     <w:lsdException w:name="No List" w:semiHidden="1" w:unhideWhenUsed="1"/>
     <w:lsdException w:name="Outline List 1" w:semiHidden="1" w:unhideWhenUsed="1"/>
@@ -3116,11 +2982,8 @@
     <w:lsdException w:name="Table Contemporary" w:semiHidden="1" w:unhideWhenUsed="1"/>
     <w:lsdException w:name="Table Elegant" w:semiHidden="1" w:unhideWhenUsed="1"/>
     <w:lsdException w:name="Table Professional" w:semiHidden="1" w:unhideWhenUsed="1"/>
-    <w:lsdException w:name="Table Subtle 1" w:semiHidden="1" w:unhideWhenUsed="1"/>
     <w:lsdException w:name="Table Subtle 2" w:semiHidden="1" w:unhideWhenUsed="1"/>
     <w:lsdException w:name="Table Web 1" w:semiHidden="1" w:unhideWhenUsed="1"/>
-    <w:lsdException w:name="Table Web 2" w:semiHidden="1" w:unhideWhenUsed="1"/>
-    <w:lsdException w:name="Table Web 3" w:semiHidden="1" w:unhideWhenUsed="1"/>
     <w:lsdException w:name="Balloon Text" w:semiHidden="1" w:unhideWhenUsed="1"/>
     <w:lsdException w:name="Table Grid" w:uiPriority="59"/>
     <w:lsdException w:name="Table Theme" w:semiHidden="1" w:unhideWhenUsed="1"/>
@@ -3339,6 +3202,11 @@
     <w:lsdException w:name="List Table 5 Dark Accent 6" w:uiPriority="50"/>
     <w:lsdException w:name="List Table 6 Colorful Accent 6" w:uiPriority="51"/>
     <w:lsdException w:name="List Table 7 Colorful Accent 6" w:uiPriority="52"/>
+    <w:lsdException w:name="Mention" w:semiHidden="1" w:unhideWhenUsed="1"/>
+    <w:lsdException w:name="Smart Hyperlink" w:semiHidden="1" w:unhideWhenUsed="1"/>
+    <w:lsdException w:name="Hashtag" w:semiHidden="1" w:unhideWhenUsed="1"/>
+    <w:lsdException w:name="Unresolved Mention" w:semiHidden="1" w:unhideWhenUsed="1"/>
+    <w:lsdException w:name="Smart Link" w:semiHidden="1" w:unhideWhenUsed="1"/>
   </w:latentStyles>
   <w:style w:type="paragraph" w:default="1" w:styleId="Normal">
     <w:name w:val="Normal"/>
@@ -3924,7 +3792,7 @@
 </file>
 
 <file path=customXml/itemProps1.xml><?xml version="1.0" encoding="utf-8"?>
-<ds:datastoreItem xmlns:ds="http://schemas.openxmlformats.org/officeDocument/2006/customXml" ds:itemID="{92D09677-F6ED-4E00-A967-924E9882586A}">
+<ds:datastoreItem xmlns:ds="http://schemas.openxmlformats.org/officeDocument/2006/customXml" ds:itemID="{9B786388-8A90-4DCC-A54E-43C48817C38D}">
   <ds:schemaRefs>
     <ds:schemaRef ds:uri="http://schemas.openxmlformats.org/officeDocument/2006/bibliography"/>
   </ds:schemaRefs>

</xml_diff>